<commit_message>
Se actualizaron la sobservaciones, se cambio Array por linked
</commit_message>
<xml_diff>
--- a/Docs/Observaciones-Lab 3.docx
+++ b/Docs/Observaciones-Lab 3.docx
@@ -1,10 +1,10 @@
 
 <file path=word/document.xml><?xml version="1.0" encoding="utf-8"?>
-<w:document xmlns:wpc="http://schemas.microsoft.com/office/word/2010/wordprocessingCanvas" xmlns:cx="http://schemas.microsoft.com/office/drawing/2014/chartex" xmlns:cx1="http://schemas.microsoft.com/office/drawing/2015/9/8/chartex" xmlns:cx2="http://schemas.microsoft.com/office/drawing/2015/10/21/chartex" xmlns:cx3="http://schemas.microsoft.com/office/drawing/2016/5/9/chartex" xmlns:cx4="http://schemas.microsoft.com/office/drawing/2016/5/10/chartex" xmlns:cx5="http://schemas.microsoft.com/office/drawing/2016/5/11/chartex" xmlns:cx6="http://schemas.microsoft.com/office/drawing/2016/5/12/chartex" xmlns:cx7="http://schemas.microsoft.com/office/drawing/2016/5/13/chartex" xmlns:cx8="http://schemas.microsoft.com/office/drawing/2016/5/14/chartex" xmlns:mc="http://schemas.openxmlformats.org/markup-compatibility/2006" xmlns:aink="http://schemas.microsoft.com/office/drawing/2016/ink" xmlns:am3d="http://schemas.microsoft.com/office/drawing/2017/model3d" xmlns:o="urn:schemas-microsoft-com:office:office" xmlns:r="http://schemas.openxmlformats.org/officeDocument/2006/relationships" xmlns:m="http://schemas.openxmlformats.org/officeDocument/2006/math" xmlns:v="urn:schemas-microsoft-com:vml" xmlns:wp14="http://schemas.microsoft.com/office/word/2010/wordprocessingDrawing" xmlns:wp="http://schemas.openxmlformats.org/drawingml/2006/wordprocessingDrawing" xmlns:w10="urn:schemas-microsoft-com:office:word" xmlns:w="http://schemas.openxmlformats.org/wordprocessingml/2006/main" xmlns:w14="http://schemas.microsoft.com/office/word/2010/wordml" xmlns:w15="http://schemas.microsoft.com/office/word/2012/wordml" xmlns:w16cex="http://schemas.microsoft.com/office/word/2018/wordml/cex" xmlns:w16cid="http://schemas.microsoft.com/office/word/2016/wordml/cid" xmlns:w16="http://schemas.microsoft.com/office/word/2018/wordml" xmlns:w16se="http://schemas.microsoft.com/office/word/2015/wordml/symex" xmlns:wpg="http://schemas.microsoft.com/office/word/2010/wordprocessingGroup" xmlns:wpi="http://schemas.microsoft.com/office/word/2010/wordprocessingInk" xmlns:wne="http://schemas.microsoft.com/office/word/2006/wordml" xmlns:wps="http://schemas.microsoft.com/office/word/2010/wordprocessingShape" mc:Ignorable="w14 w15 w16se w16cid w16 w16cex wp14">
+<w:document xmlns:wpc="http://schemas.microsoft.com/office/word/2010/wordprocessingCanvas" xmlns:cx="http://schemas.microsoft.com/office/drawing/2014/chartex" xmlns:cx1="http://schemas.microsoft.com/office/drawing/2015/9/8/chartex" xmlns:cx2="http://schemas.microsoft.com/office/drawing/2015/10/21/chartex" xmlns:cx3="http://schemas.microsoft.com/office/drawing/2016/5/9/chartex" xmlns:cx4="http://schemas.microsoft.com/office/drawing/2016/5/10/chartex" xmlns:cx5="http://schemas.microsoft.com/office/drawing/2016/5/11/chartex" xmlns:cx6="http://schemas.microsoft.com/office/drawing/2016/5/12/chartex" xmlns:cx7="http://schemas.microsoft.com/office/drawing/2016/5/13/chartex" xmlns:cx8="http://schemas.microsoft.com/office/drawing/2016/5/14/chartex" xmlns:mc="http://schemas.openxmlformats.org/markup-compatibility/2006" xmlns:aink="http://schemas.microsoft.com/office/drawing/2016/ink" xmlns:am3d="http://schemas.microsoft.com/office/drawing/2017/model3d" xmlns:o="urn:schemas-microsoft-com:office:office" xmlns:r="http://schemas.openxmlformats.org/officeDocument/2006/relationships" xmlns:m="http://schemas.openxmlformats.org/officeDocument/2006/math" xmlns:v="urn:schemas-microsoft-com:vml" xmlns:wp14="http://schemas.microsoft.com/office/word/2010/wordprocessingDrawing" xmlns:wp="http://schemas.openxmlformats.org/drawingml/2006/wordprocessingDrawing" xmlns:w10="urn:schemas-microsoft-com:office:word" xmlns:w="http://schemas.openxmlformats.org/wordprocessingml/2006/main" xmlns:w14="http://schemas.microsoft.com/office/word/2010/wordml" xmlns:w15="http://schemas.microsoft.com/office/word/2012/wordml" xmlns:w16cex="http://schemas.microsoft.com/office/word/2018/wordml/cex" xmlns:w16cid="http://schemas.microsoft.com/office/word/2016/wordml/cid" xmlns:w16="http://schemas.microsoft.com/office/word/2018/wordml" xmlns:w16sdtdh="http://schemas.microsoft.com/office/word/2020/wordml/sdtdatahash" xmlns:w16se="http://schemas.microsoft.com/office/word/2015/wordml/symex" xmlns:wpg="http://schemas.microsoft.com/office/word/2010/wordprocessingGroup" xmlns:wpi="http://schemas.microsoft.com/office/word/2010/wordprocessingInk" xmlns:wne="http://schemas.microsoft.com/office/word/2006/wordml" xmlns:wps="http://schemas.microsoft.com/office/word/2010/wordprocessingShape" mc:Ignorable="w14 w15 w16se w16cid w16 w16cex w16sdtdh wp14">
   <w:body>
     <w:p>
       <w:pPr>
-        <w:pStyle w:val="Title"/>
+        <w:pStyle w:val="Ttulo"/>
         <w:jc w:val="center"/>
       </w:pPr>
       <w:r>
@@ -41,7 +41,7 @@
         <w:rPr>
           <w:lang w:val="es-419"/>
         </w:rPr>
-        <w:t>Cod XXXX</w:t>
+        <w:t>Ana Sofía Villa Benavides Cod 201923361</w:t>
       </w:r>
     </w:p>
     <w:p>
@@ -62,7 +62,37 @@
         <w:rPr>
           <w:lang w:val="es-419"/>
         </w:rPr>
-        <w:t>2 Cod XXXX</w:t>
+        <w:t>2</w:t>
+      </w:r>
+      <w:r>
+        <w:rPr>
+          <w:lang w:val="es-419"/>
+        </w:rPr>
+        <w:t xml:space="preserve"> </w:t>
+      </w:r>
+      <w:r>
+        <w:rPr>
+          <w:lang w:val="es-419"/>
+        </w:rPr>
+        <w:t xml:space="preserve"> </w:t>
+      </w:r>
+      <w:r>
+        <w:rPr>
+          <w:lang w:val="es-419"/>
+        </w:rPr>
+        <w:t xml:space="preserve">Daniela Alejandra Camacho Molano </w:t>
+      </w:r>
+      <w:r>
+        <w:rPr>
+          <w:lang w:val="es-419"/>
+        </w:rPr>
+        <w:t>Cod</w:t>
+      </w:r>
+      <w:r>
+        <w:rPr>
+          <w:lang w:val="es-419"/>
+        </w:rPr>
+        <w:t xml:space="preserve"> 202110974</w:t>
       </w:r>
     </w:p>
     <w:p>
@@ -76,7 +106,38 @@
     </w:p>
     <w:p>
       <w:pPr>
-        <w:pStyle w:val="ListParagraph"/>
+        <w:spacing w:after="0"/>
+        <w:jc w:val="both"/>
+        <w:rPr>
+          <w:lang w:val="es-419"/>
+        </w:rPr>
+      </w:pPr>
+      <w:r>
+        <w:rPr>
+          <w:b/>
+          <w:bCs/>
+          <w:lang w:val="es-419"/>
+        </w:rPr>
+        <w:t>NOTA</w:t>
+      </w:r>
+      <w:r>
+        <w:rPr>
+          <w:lang w:val="es-419"/>
+        </w:rPr>
+        <w:t>: Las preguntas las respondimos utilizando los archivos originales -small.csv ya que ambos de nuestros computadores presentaron problemas al intentar utilizar los archivos normales.</w:t>
+      </w:r>
+    </w:p>
+    <w:p>
+      <w:pPr>
+        <w:spacing w:after="0"/>
+        <w:rPr>
+          <w:lang w:val="es-419"/>
+        </w:rPr>
+      </w:pPr>
+    </w:p>
+    <w:p>
+      <w:pPr>
+        <w:pStyle w:val="Prrafodelista"/>
         <w:numPr>
           <w:ilvl w:val="0"/>
           <w:numId w:val="1"/>
@@ -113,7 +174,96 @@
     </w:p>
     <w:p>
       <w:pPr>
-        <w:pStyle w:val="ListParagraph"/>
+        <w:pStyle w:val="Prrafodelista"/>
+        <w:spacing w:after="0"/>
+        <w:ind w:left="360"/>
+        <w:jc w:val="both"/>
+        <w:rPr>
+          <w:rFonts w:ascii="Dax-Regular" w:hAnsi="Dax-Regular"/>
+          <w:lang w:val="es-419"/>
+        </w:rPr>
+      </w:pPr>
+      <w:r>
+        <w:rPr>
+          <w:rFonts w:ascii="Dax-Regular" w:hAnsi="Dax-Regular"/>
+          <w:lang w:val="es-419"/>
+        </w:rPr>
+        <w:t>View.py tiene como mecanismo de interacción un menú. Inicialmente se imprimen las opciones del menú con la función printMenu(). Luego se tiene un input donde se le pide al usuario que seleccione una opción para continuar. Posteriormente a partir de if y elifs se ejecuta la función requerida y se imprimen los resultados de esta como output.</w:t>
+      </w:r>
+    </w:p>
+    <w:p>
+      <w:pPr>
+        <w:pStyle w:val="Prrafodelista"/>
+        <w:spacing w:after="0"/>
+        <w:ind w:left="360"/>
+        <w:jc w:val="both"/>
+        <w:rPr>
+          <w:rFonts w:ascii="Dax-Regular" w:hAnsi="Dax-Regular"/>
+          <w:lang w:val="es-419"/>
+        </w:rPr>
+      </w:pPr>
+      <w:r>
+        <w:rPr>
+          <w:rFonts w:ascii="Dax-Regular" w:hAnsi="Dax-Regular"/>
+          <w:lang w:val="es-419"/>
+        </w:rPr>
+        <w:t xml:space="preserve"> </w:t>
+      </w:r>
+      <w:r>
+        <w:rPr>
+          <w:noProof/>
+        </w:rPr>
+        <w:drawing>
+          <wp:inline distT="0" distB="0" distL="0" distR="0" wp14:anchorId="60EBFE91" wp14:editId="5891F7F6">
+            <wp:extent cx="5943600" cy="4050030"/>
+            <wp:effectExtent l="0" t="0" r="0" b="7620"/>
+            <wp:docPr id="1" name="Imagen 1"/>
+            <wp:cNvGraphicFramePr>
+              <a:graphicFrameLocks xmlns:a="http://schemas.openxmlformats.org/drawingml/2006/main" noChangeAspect="1"/>
+            </wp:cNvGraphicFramePr>
+            <a:graphic xmlns:a="http://schemas.openxmlformats.org/drawingml/2006/main">
+              <a:graphicData uri="http://schemas.openxmlformats.org/drawingml/2006/picture">
+                <pic:pic xmlns:pic="http://schemas.openxmlformats.org/drawingml/2006/picture">
+                  <pic:nvPicPr>
+                    <pic:cNvPr id="1" name=""/>
+                    <pic:cNvPicPr/>
+                  </pic:nvPicPr>
+                  <pic:blipFill>
+                    <a:blip r:embed="rId5"/>
+                    <a:stretch>
+                      <a:fillRect/>
+                    </a:stretch>
+                  </pic:blipFill>
+                  <pic:spPr>
+                    <a:xfrm>
+                      <a:off x="0" y="0"/>
+                      <a:ext cx="5943600" cy="4050030"/>
+                    </a:xfrm>
+                    <a:prstGeom prst="rect">
+                      <a:avLst/>
+                    </a:prstGeom>
+                  </pic:spPr>
+                </pic:pic>
+              </a:graphicData>
+            </a:graphic>
+          </wp:inline>
+        </w:drawing>
+      </w:r>
+    </w:p>
+    <w:p>
+      <w:pPr>
+        <w:pStyle w:val="Prrafodelista"/>
+        <w:spacing w:after="0"/>
+        <w:ind w:left="360"/>
+        <w:jc w:val="both"/>
+        <w:rPr>
+          <w:lang w:val="es-419"/>
+        </w:rPr>
+      </w:pPr>
+    </w:p>
+    <w:p>
+      <w:pPr>
+        <w:pStyle w:val="Prrafodelista"/>
         <w:numPr>
           <w:ilvl w:val="0"/>
           <w:numId w:val="1"/>
@@ -167,7 +317,94 @@
     </w:p>
     <w:p>
       <w:pPr>
-        <w:pStyle w:val="ListParagraph"/>
+        <w:pStyle w:val="Prrafodelista"/>
+        <w:spacing w:after="0"/>
+        <w:ind w:left="360"/>
+        <w:jc w:val="both"/>
+        <w:rPr>
+          <w:rFonts w:ascii="Dax-Regular" w:hAnsi="Dax-Regular"/>
+          <w:lang w:val="es-419"/>
+        </w:rPr>
+      </w:pPr>
+      <w:r>
+        <w:rPr>
+          <w:rFonts w:ascii="Dax-Regular" w:hAnsi="Dax-Regular"/>
+          <w:lang w:val="es-419"/>
+        </w:rPr>
+        <w:t xml:space="preserve">En primer lugar, en model.py se importa una lista TAD y a partir de esta se define una función en la que se crea un catálogo vacío para almacenar la información. Este catalogo lo dividen en cuatro listas vacías distintas: </w:t>
+      </w:r>
+      <w:r>
+        <w:rPr>
+          <w:rFonts w:ascii="Dax-Regular" w:hAnsi="Dax-Regular"/>
+          <w:lang w:val="es-419"/>
+        </w:rPr>
+        <w:t>una para autores</w:t>
+      </w:r>
+      <w:r>
+        <w:rPr>
+          <w:rFonts w:ascii="Dax-Regular" w:hAnsi="Dax-Regular"/>
+          <w:lang w:val="es-419"/>
+        </w:rPr>
+        <w:t xml:space="preserve">, otra </w:t>
+      </w:r>
+      <w:r>
+        <w:rPr>
+          <w:rFonts w:ascii="Dax-Regular" w:hAnsi="Dax-Regular"/>
+          <w:lang w:val="es-419"/>
+        </w:rPr>
+        <w:t>para libros</w:t>
+      </w:r>
+      <w:r>
+        <w:rPr>
+          <w:rFonts w:ascii="Dax-Regular" w:hAnsi="Dax-Regular"/>
+          <w:lang w:val="es-419"/>
+        </w:rPr>
+        <w:t>,</w:t>
+      </w:r>
+      <w:r>
+        <w:rPr>
+          <w:rFonts w:ascii="Dax-Regular" w:hAnsi="Dax-Regular"/>
+          <w:lang w:val="es-419"/>
+        </w:rPr>
+        <w:t xml:space="preserve"> otra para</w:t>
+      </w:r>
+      <w:r>
+        <w:rPr>
+          <w:rFonts w:ascii="Dax-Regular" w:hAnsi="Dax-Regular"/>
+          <w:lang w:val="es-419"/>
+        </w:rPr>
+        <w:t xml:space="preserve"> el </w:t>
+      </w:r>
+      <w:r>
+        <w:rPr>
+          <w:rFonts w:ascii="Dax-Regular" w:hAnsi="Dax-Regular"/>
+          <w:lang w:val="es-419"/>
+        </w:rPr>
+        <w:t>género</w:t>
+      </w:r>
+      <w:r>
+        <w:rPr>
+          <w:rFonts w:ascii="Dax-Regular" w:hAnsi="Dax-Regular"/>
+          <w:lang w:val="es-419"/>
+        </w:rPr>
+        <w:t xml:space="preserve"> y otra que asocia libro y género.</w:t>
+      </w:r>
+    </w:p>
+    <w:p>
+      <w:pPr>
+        <w:pStyle w:val="Prrafodelista"/>
+        <w:spacing w:after="0"/>
+        <w:ind w:left="360"/>
+        <w:jc w:val="both"/>
+        <w:rPr>
+          <w:rFonts w:ascii="Dax-Regular" w:hAnsi="Dax-Regular"/>
+          <w:lang w:val="es-419"/>
+        </w:rPr>
+      </w:pPr>
+    </w:p>
+    <w:p>
+      <w:pPr>
+        <w:pStyle w:val="Prrafodelista"/>
         <w:numPr>
           <w:ilvl w:val="0"/>
           <w:numId w:val="1"/>
@@ -184,7 +421,7 @@
           <w:rFonts w:ascii="Dax-Regular" w:hAnsi="Dax-Regular"/>
           <w:lang w:val="es-419"/>
         </w:rPr>
-        <w:t xml:space="preserve">¿Cuáles son las funciones que comunican el el </w:t>
+        <w:t xml:space="preserve">¿Cuáles son las funciones que comunican el </w:t>
       </w:r>
       <w:r>
         <w:rPr>
@@ -221,7 +458,68 @@
     </w:p>
     <w:p>
       <w:pPr>
-        <w:pStyle w:val="ListParagraph"/>
+        <w:pStyle w:val="Prrafodelista"/>
+        <w:spacing w:after="0"/>
+        <w:ind w:left="360"/>
+        <w:jc w:val="both"/>
+        <w:rPr>
+          <w:rFonts w:ascii="Dax-Regular" w:hAnsi="Dax-Regular"/>
+          <w:lang w:val="es-419"/>
+        </w:rPr>
+      </w:pPr>
+      <w:r>
+        <w:rPr>
+          <w:rFonts w:ascii="Dax-Regular" w:hAnsi="Dax-Regular"/>
+          <w:lang w:val="es-419"/>
+        </w:rPr>
+        <w:lastRenderedPageBreak/>
+        <w:t xml:space="preserve">No se encuentran funciones que se comuniquen directamente entre view y model, esto se debe posiblemente a la arquitectura MVC implementada. Por este motivo en view encontramos funciones que se comunican con controller (del modo </w:t>
+      </w:r>
+      <w:r>
+        <w:rPr>
+          <w:rFonts w:ascii="Dax-Regular" w:hAnsi="Dax-Regular"/>
+          <w:i/>
+          <w:iCs/>
+          <w:lang w:val="es-419"/>
+        </w:rPr>
+        <w:t>controller.funcion()</w:t>
+      </w:r>
+      <w:r>
+        <w:rPr>
+          <w:rFonts w:ascii="Dax-Regular" w:hAnsi="Dax-Regular"/>
+          <w:lang w:val="es-419"/>
+        </w:rPr>
+        <w:t xml:space="preserve">) y a su vez en controller funciones que se comunican con model (del modo </w:t>
+      </w:r>
+      <w:r>
+        <w:rPr>
+          <w:rFonts w:ascii="Dax-Regular" w:hAnsi="Dax-Regular"/>
+          <w:i/>
+          <w:iCs/>
+          <w:lang w:val="es-419"/>
+        </w:rPr>
+        <w:t>model</w:t>
+      </w:r>
+      <w:r>
+        <w:rPr>
+          <w:rFonts w:ascii="Dax-Regular" w:hAnsi="Dax-Regular"/>
+          <w:i/>
+          <w:iCs/>
+          <w:lang w:val="es-419"/>
+        </w:rPr>
+        <w:t>r.funcion()</w:t>
+      </w:r>
+      <w:r>
+        <w:rPr>
+          <w:rFonts w:ascii="Dax-Regular" w:hAnsi="Dax-Regular"/>
+          <w:lang w:val="es-419"/>
+        </w:rPr>
+        <w:t>).</w:t>
+      </w:r>
+    </w:p>
+    <w:p>
+      <w:pPr>
+        <w:pStyle w:val="Prrafodelista"/>
         <w:numPr>
           <w:ilvl w:val="0"/>
           <w:numId w:val="1"/>
@@ -242,7 +540,77 @@
     </w:p>
     <w:p>
       <w:pPr>
-        <w:pStyle w:val="ListParagraph"/>
+        <w:pStyle w:val="Prrafodelista"/>
+        <w:ind w:left="360"/>
+        <w:jc w:val="both"/>
+        <w:rPr>
+          <w:rFonts w:ascii="Dax-Regular" w:hAnsi="Dax-Regular"/>
+          <w:lang w:val="es-419"/>
+        </w:rPr>
+      </w:pPr>
+      <w:r>
+        <w:rPr>
+          <w:rFonts w:ascii="Dax-Regular" w:hAnsi="Dax-Regular"/>
+          <w:lang w:val="es-419"/>
+        </w:rPr>
+        <w:t>Las listas se pueden crear de las siguientes maneras:</w:t>
+      </w:r>
+    </w:p>
+    <w:p>
+      <w:pPr>
+        <w:pStyle w:val="Prrafodelista"/>
+        <w:ind w:left="360"/>
+        <w:jc w:val="both"/>
+        <w:rPr>
+          <w:rFonts w:ascii="Dax-Regular" w:hAnsi="Dax-Regular"/>
+          <w:lang w:val="es-419"/>
+        </w:rPr>
+      </w:pPr>
+      <w:r>
+        <w:rPr>
+          <w:rFonts w:ascii="Dax-Regular" w:hAnsi="Dax-Regular"/>
+          <w:lang w:val="es-419"/>
+        </w:rPr>
+        <w:t>-</w:t>
+      </w:r>
+      <w:r>
+        <w:rPr>
+          <w:rFonts w:ascii="Dax-Regular" w:hAnsi="Dax-Regular"/>
+          <w:lang w:val="es-419"/>
+        </w:rPr>
+        <w:tab/>
+        <w:t>Se indica el nombre que va a adquirir la lista, se pone “:” y luego se ponen los elementos que esta va a tener. En caso de ser vacío se escribe “None” (ejemplo: “Book”: None)</w:t>
+      </w:r>
+    </w:p>
+    <w:p>
+      <w:pPr>
+        <w:pStyle w:val="Prrafodelista"/>
+        <w:ind w:left="360"/>
+        <w:jc w:val="both"/>
+        <w:rPr>
+          <w:rFonts w:ascii="Dax-Regular" w:hAnsi="Dax-Regular"/>
+          <w:lang w:val="es-419"/>
+        </w:rPr>
+      </w:pPr>
+      <w:r>
+        <w:rPr>
+          <w:rFonts w:ascii="Dax-Regular" w:hAnsi="Dax-Regular"/>
+          <w:lang w:val="es-419"/>
+        </w:rPr>
+        <w:t>-</w:t>
+      </w:r>
+      <w:r>
+        <w:rPr>
+          <w:rFonts w:ascii="Dax-Regular" w:hAnsi="Dax-Regular"/>
+          <w:lang w:val="es-419"/>
+        </w:rPr>
+        <w:tab/>
+        <w:t>Se usa el siguiente código: lt.newlist(), dentro de los paréntesis se indica lo que esta lista va a tener como elementos</w:t>
+      </w:r>
+    </w:p>
+    <w:p>
+      <w:pPr>
+        <w:pStyle w:val="Prrafodelista"/>
         <w:numPr>
           <w:ilvl w:val="0"/>
           <w:numId w:val="1"/>
@@ -295,7 +663,58 @@
     </w:p>
     <w:p>
       <w:pPr>
-        <w:pStyle w:val="ListParagraph"/>
+        <w:pStyle w:val="Prrafodelista"/>
+        <w:ind w:left="360"/>
+        <w:jc w:val="both"/>
+        <w:rPr>
+          <w:rFonts w:ascii="Dax-Regular" w:hAnsi="Dax-Regular"/>
+          <w:lang w:val="es-419"/>
+        </w:rPr>
+      </w:pPr>
+      <w:r>
+        <w:rPr>
+          <w:rFonts w:ascii="Dax-Regular" w:hAnsi="Dax-Regular"/>
+          <w:lang w:val="es-419"/>
+        </w:rPr>
+        <w:t xml:space="preserve">En </w:t>
+      </w:r>
+      <w:r>
+        <w:rPr>
+          <w:rFonts w:ascii="Dax-Regular" w:hAnsi="Dax-Regular"/>
+          <w:lang w:val="es-419"/>
+        </w:rPr>
+        <w:t xml:space="preserve">newlist el parámetro </w:t>
+      </w:r>
+      <w:r>
+        <w:rPr>
+          <w:rFonts w:ascii="Consolas" w:hAnsi="Consolas"/>
+          <w:iCs/>
+          <w:lang w:val="es-419"/>
+        </w:rPr>
+        <w:t>cmpfunction es donde se indica la f</w:t>
+      </w:r>
+      <w:r>
+        <w:rPr>
+          <w:rFonts w:ascii="Dax-Regular" w:hAnsi="Dax-Regular"/>
+          <w:lang w:val="es-419"/>
+        </w:rPr>
+        <w:t>unción utilizada para comparar los elementos de la lista. En este caso es = None por lo tanto se usa la función por defecto.</w:t>
+      </w:r>
+    </w:p>
+    <w:p>
+      <w:pPr>
+        <w:pStyle w:val="Prrafodelista"/>
+        <w:ind w:left="360"/>
+        <w:jc w:val="both"/>
+        <w:rPr>
+          <w:rFonts w:ascii="Dax-Regular" w:hAnsi="Dax-Regular"/>
+          <w:lang w:val="es-419"/>
+        </w:rPr>
+      </w:pPr>
+    </w:p>
+    <w:p>
+      <w:pPr>
+        <w:pStyle w:val="Prrafodelista"/>
         <w:numPr>
           <w:ilvl w:val="0"/>
           <w:numId w:val="1"/>
@@ -332,7 +751,36 @@
     </w:p>
     <w:p>
       <w:pPr>
-        <w:pStyle w:val="ListParagraph"/>
+        <w:pStyle w:val="Prrafodelista"/>
+        <w:ind w:left="360"/>
+        <w:jc w:val="both"/>
+        <w:rPr>
+          <w:rFonts w:ascii="Dax-Regular" w:hAnsi="Dax-Regular"/>
+          <w:lang w:val="es-419"/>
+        </w:rPr>
+      </w:pPr>
+      <w:r>
+        <w:rPr>
+          <w:rFonts w:ascii="Dax-Regular" w:hAnsi="Dax-Regular"/>
+          <w:lang w:val="es-419"/>
+        </w:rPr>
+        <w:t>Este adiciona el elemento indicado en la última posición de la lista. Este elemento puede ser de cualquier tipo (lista, variable, diccionario,etc)</w:t>
+      </w:r>
+    </w:p>
+    <w:p>
+      <w:pPr>
+        <w:pStyle w:val="Prrafodelista"/>
+        <w:ind w:left="360"/>
+        <w:jc w:val="both"/>
+        <w:rPr>
+          <w:rFonts w:ascii="Dax-Regular" w:hAnsi="Dax-Regular"/>
+          <w:lang w:val="es-419"/>
+        </w:rPr>
+      </w:pPr>
+    </w:p>
+    <w:p>
+      <w:pPr>
+        <w:pStyle w:val="Prrafodelista"/>
         <w:numPr>
           <w:ilvl w:val="0"/>
           <w:numId w:val="1"/>
@@ -369,7 +817,50 @@
     </w:p>
     <w:p>
       <w:pPr>
-        <w:pStyle w:val="ListParagraph"/>
+        <w:pStyle w:val="Prrafodelista"/>
+        <w:ind w:left="360"/>
+        <w:jc w:val="both"/>
+        <w:rPr>
+          <w:rFonts w:ascii="Dax-Regular" w:hAnsi="Dax-Regular"/>
+          <w:lang w:val="es-419"/>
+        </w:rPr>
+      </w:pPr>
+      <w:r>
+        <w:rPr>
+          <w:rFonts w:ascii="Dax-Regular" w:hAnsi="Dax-Regular"/>
+          <w:lang w:val="es-419"/>
+        </w:rPr>
+        <w:t>La función recibe una lista y una posición como argumentos y devuelve o retorna el elemento de la lista que se encuentra en la posición indicada.</w:t>
+      </w:r>
+      <w:r>
+        <w:rPr>
+          <w:rFonts w:ascii="Dax-Regular" w:hAnsi="Dax-Regular"/>
+          <w:lang w:val="es-419"/>
+        </w:rPr>
+        <w:t xml:space="preserve"> </w:t>
+      </w:r>
+      <w:r>
+        <w:rPr>
+          <w:rFonts w:ascii="Dax-Regular" w:hAnsi="Dax-Regular"/>
+          <w:lang w:val="es-419"/>
+        </w:rPr>
+        <w:t>La manera en la que funciona es recorriendo la lista hasta llegar al elemento de la posición que se requiere.</w:t>
+      </w:r>
+    </w:p>
+    <w:p>
+      <w:pPr>
+        <w:pStyle w:val="Prrafodelista"/>
+        <w:ind w:left="360"/>
+        <w:jc w:val="both"/>
+        <w:rPr>
+          <w:rFonts w:ascii="Dax-Regular" w:hAnsi="Dax-Regular"/>
+          <w:lang w:val="es-419"/>
+        </w:rPr>
+      </w:pPr>
+    </w:p>
+    <w:p>
+      <w:pPr>
+        <w:pStyle w:val="Prrafodelista"/>
         <w:numPr>
           <w:ilvl w:val="0"/>
           <w:numId w:val="1"/>
@@ -406,7 +897,36 @@
     </w:p>
     <w:p>
       <w:pPr>
-        <w:pStyle w:val="ListParagraph"/>
+        <w:pStyle w:val="Prrafodelista"/>
+        <w:ind w:left="360"/>
+        <w:jc w:val="both"/>
+        <w:rPr>
+          <w:rFonts w:ascii="Dax-Regular" w:hAnsi="Dax-Regular"/>
+          <w:lang w:val="es-419"/>
+        </w:rPr>
+      </w:pPr>
+      <w:r>
+        <w:rPr>
+          <w:rFonts w:ascii="Dax-Regular" w:hAnsi="Dax-Regular"/>
+          <w:lang w:val="es-419"/>
+        </w:rPr>
+        <w:t>Esta tiene como tiene input una lista a examinar, una posición de la lista (desde esta posición la función examinara la lista), y el número de elementos que se quieren extraer. Como output retorna otra lista más pequeña con los parámetros dados en el input, esto quiere decir que genera una copia de la lista original, por lo que esta no es modificada.</w:t>
+      </w:r>
+    </w:p>
+    <w:p>
+      <w:pPr>
+        <w:pStyle w:val="Prrafodelista"/>
+        <w:ind w:left="360"/>
+        <w:jc w:val="both"/>
+        <w:rPr>
+          <w:rFonts w:ascii="Dax-Regular" w:hAnsi="Dax-Regular"/>
+          <w:lang w:val="es-419"/>
+        </w:rPr>
+      </w:pPr>
+    </w:p>
+    <w:p>
+      <w:pPr>
+        <w:pStyle w:val="Prrafodelista"/>
         <w:numPr>
           <w:ilvl w:val="0"/>
           <w:numId w:val="1"/>
@@ -459,10 +979,11 @@
     </w:p>
     <w:p>
       <w:pPr>
-        <w:rPr>
-          <w:lang w:val="es-419"/>
-        </w:rPr>
-      </w:pPr>
+        <w:jc w:val="both"/>
+      </w:pPr>
+      <w:r>
+        <w:t>Como mencionamos ambos de nuestro computadores tuvieron problemas al intentar utilizar los archivos normales (sin -small). Utilizando los archivos small, y haciendo el cambio en tags y books_tags a SINGLE_LINKES al correr el programa no percibimos ningun cambio significativo en su implementación. No surgieron erroes y tampoco hubo una diferencia en tiempo.</w:t>
+      </w:r>
     </w:p>
     <w:sectPr>
       <w:pgSz w:w="12240" w:h="15840"/>
@@ -475,7 +996,7 @@
 </file>
 
 <file path=word/numbering.xml><?xml version="1.0" encoding="utf-8"?>
-<w:numbering xmlns:wpc="http://schemas.microsoft.com/office/word/2010/wordprocessingCanvas" xmlns:cx="http://schemas.microsoft.com/office/drawing/2014/chartex" xmlns:cx1="http://schemas.microsoft.com/office/drawing/2015/9/8/chartex" xmlns:cx2="http://schemas.microsoft.com/office/drawing/2015/10/21/chartex" xmlns:cx3="http://schemas.microsoft.com/office/drawing/2016/5/9/chartex" xmlns:cx4="http://schemas.microsoft.com/office/drawing/2016/5/10/chartex" xmlns:cx5="http://schemas.microsoft.com/office/drawing/2016/5/11/chartex" xmlns:cx6="http://schemas.microsoft.com/office/drawing/2016/5/12/chartex" xmlns:cx7="http://schemas.microsoft.com/office/drawing/2016/5/13/chartex" xmlns:cx8="http://schemas.microsoft.com/office/drawing/2016/5/14/chartex" xmlns:mc="http://schemas.openxmlformats.org/markup-compatibility/2006" xmlns:aink="http://schemas.microsoft.com/office/drawing/2016/ink" xmlns:am3d="http://schemas.microsoft.com/office/drawing/2017/model3d" xmlns:o="urn:schemas-microsoft-com:office:office" xmlns:r="http://schemas.openxmlformats.org/officeDocument/2006/relationships" xmlns:m="http://schemas.openxmlformats.org/officeDocument/2006/math" xmlns:v="urn:schemas-microsoft-com:vml" xmlns:wp14="http://schemas.microsoft.com/office/word/2010/wordprocessingDrawing" xmlns:wp="http://schemas.openxmlformats.org/drawingml/2006/wordprocessingDrawing" xmlns:w10="urn:schemas-microsoft-com:office:word" xmlns:w="http://schemas.openxmlformats.org/wordprocessingml/2006/main" xmlns:w14="http://schemas.microsoft.com/office/word/2010/wordml" xmlns:w15="http://schemas.microsoft.com/office/word/2012/wordml" xmlns:w16cex="http://schemas.microsoft.com/office/word/2018/wordml/cex" xmlns:w16cid="http://schemas.microsoft.com/office/word/2016/wordml/cid" xmlns:w16="http://schemas.microsoft.com/office/word/2018/wordml" xmlns:w16se="http://schemas.microsoft.com/office/word/2015/wordml/symex" xmlns:wpg="http://schemas.microsoft.com/office/word/2010/wordprocessingGroup" xmlns:wpi="http://schemas.microsoft.com/office/word/2010/wordprocessingInk" xmlns:wne="http://schemas.microsoft.com/office/word/2006/wordml" xmlns:wps="http://schemas.microsoft.com/office/word/2010/wordprocessingShape" mc:Ignorable="w14 w15 w16se w16cid w16 w16cex wp14">
+<w:numbering xmlns:wpc="http://schemas.microsoft.com/office/word/2010/wordprocessingCanvas" xmlns:cx="http://schemas.microsoft.com/office/drawing/2014/chartex" xmlns:cx1="http://schemas.microsoft.com/office/drawing/2015/9/8/chartex" xmlns:cx2="http://schemas.microsoft.com/office/drawing/2015/10/21/chartex" xmlns:cx3="http://schemas.microsoft.com/office/drawing/2016/5/9/chartex" xmlns:cx4="http://schemas.microsoft.com/office/drawing/2016/5/10/chartex" xmlns:cx5="http://schemas.microsoft.com/office/drawing/2016/5/11/chartex" xmlns:cx6="http://schemas.microsoft.com/office/drawing/2016/5/12/chartex" xmlns:cx7="http://schemas.microsoft.com/office/drawing/2016/5/13/chartex" xmlns:cx8="http://schemas.microsoft.com/office/drawing/2016/5/14/chartex" xmlns:mc="http://schemas.openxmlformats.org/markup-compatibility/2006" xmlns:aink="http://schemas.microsoft.com/office/drawing/2016/ink" xmlns:am3d="http://schemas.microsoft.com/office/drawing/2017/model3d" xmlns:o="urn:schemas-microsoft-com:office:office" xmlns:r="http://schemas.openxmlformats.org/officeDocument/2006/relationships" xmlns:m="http://schemas.openxmlformats.org/officeDocument/2006/math" xmlns:v="urn:schemas-microsoft-com:vml" xmlns:wp14="http://schemas.microsoft.com/office/word/2010/wordprocessingDrawing" xmlns:wp="http://schemas.openxmlformats.org/drawingml/2006/wordprocessingDrawing" xmlns:w10="urn:schemas-microsoft-com:office:word" xmlns:w="http://schemas.openxmlformats.org/wordprocessingml/2006/main" xmlns:w14="http://schemas.microsoft.com/office/word/2010/wordml" xmlns:w15="http://schemas.microsoft.com/office/word/2012/wordml" xmlns:w16cex="http://schemas.microsoft.com/office/word/2018/wordml/cex" xmlns:w16cid="http://schemas.microsoft.com/office/word/2016/wordml/cid" xmlns:w16="http://schemas.microsoft.com/office/word/2018/wordml" xmlns:w16sdtdh="http://schemas.microsoft.com/office/word/2020/wordml/sdtdatahash" xmlns:w16se="http://schemas.microsoft.com/office/word/2015/wordml/symex" xmlns:wpg="http://schemas.microsoft.com/office/word/2010/wordprocessingGroup" xmlns:wpi="http://schemas.microsoft.com/office/word/2010/wordprocessingInk" xmlns:wne="http://schemas.microsoft.com/office/word/2006/wordml" xmlns:wps="http://schemas.microsoft.com/office/word/2010/wordprocessingShape" mc:Ignorable="w14 w15 w16se w16cid w16 w16cex w16sdtdh wp14">
   <w:abstractNum w:abstractNumId="0" w15:restartNumberingAfterBreak="0">
     <w:nsid w:val="446D4DDB"/>
     <w:multiLevelType w:val="multilevel"/>
@@ -596,7 +1117,7 @@
 </file>
 
 <file path=word/styles.xml><?xml version="1.0" encoding="utf-8"?>
-<w:styles xmlns:mc="http://schemas.openxmlformats.org/markup-compatibility/2006" xmlns:r="http://schemas.openxmlformats.org/officeDocument/2006/relationships" xmlns:w="http://schemas.openxmlformats.org/wordprocessingml/2006/main" xmlns:w14="http://schemas.microsoft.com/office/word/2010/wordml" xmlns:w15="http://schemas.microsoft.com/office/word/2012/wordml" xmlns:w16cex="http://schemas.microsoft.com/office/word/2018/wordml/cex" xmlns:w16cid="http://schemas.microsoft.com/office/word/2016/wordml/cid" xmlns:w16="http://schemas.microsoft.com/office/word/2018/wordml" xmlns:w16se="http://schemas.microsoft.com/office/word/2015/wordml/symex" mc:Ignorable="w14 w15 w16se w16cid w16 w16cex">
+<w:styles xmlns:mc="http://schemas.openxmlformats.org/markup-compatibility/2006" xmlns:r="http://schemas.openxmlformats.org/officeDocument/2006/relationships" xmlns:w="http://schemas.openxmlformats.org/wordprocessingml/2006/main" xmlns:w14="http://schemas.microsoft.com/office/word/2010/wordml" xmlns:w15="http://schemas.microsoft.com/office/word/2012/wordml" xmlns:w16cex="http://schemas.microsoft.com/office/word/2018/wordml/cex" xmlns:w16cid="http://schemas.microsoft.com/office/word/2016/wordml/cid" xmlns:w16="http://schemas.microsoft.com/office/word/2018/wordml" xmlns:w16sdtdh="http://schemas.microsoft.com/office/word/2020/wordml/sdtdatahash" xmlns:w16se="http://schemas.microsoft.com/office/word/2015/wordml/symex" mc:Ignorable="w14 w15 w16se w16cid w16 w16cex w16sdtdh">
   <w:docDefaults>
     <w:rPrDefault>
       <w:rPr>
@@ -997,13 +1518,13 @@
       <w:noProof/>
     </w:rPr>
   </w:style>
-  <w:style w:type="character" w:default="1" w:styleId="DefaultParagraphFont">
+  <w:style w:type="character" w:default="1" w:styleId="Fuentedeprrafopredeter">
     <w:name w:val="Default Paragraph Font"/>
     <w:uiPriority w:val="1"/>
     <w:semiHidden/>
     <w:unhideWhenUsed/>
   </w:style>
-  <w:style w:type="table" w:default="1" w:styleId="TableNormal">
+  <w:style w:type="table" w:default="1" w:styleId="Tablanormal">
     <w:name w:val="Normal Table"/>
     <w:uiPriority w:val="99"/>
     <w:semiHidden/>
@@ -1018,17 +1539,17 @@
       </w:tblCellMar>
     </w:tblPr>
   </w:style>
-  <w:style w:type="numbering" w:default="1" w:styleId="NoList">
+  <w:style w:type="numbering" w:default="1" w:styleId="Sinlista">
     <w:name w:val="No List"/>
     <w:uiPriority w:val="99"/>
     <w:semiHidden/>
     <w:unhideWhenUsed/>
   </w:style>
-  <w:style w:type="paragraph" w:styleId="Title">
+  <w:style w:type="paragraph" w:styleId="Ttulo">
     <w:name w:val="Title"/>
     <w:basedOn w:val="Normal"/>
     <w:next w:val="Normal"/>
-    <w:link w:val="TitleChar"/>
+    <w:link w:val="TtuloCar"/>
     <w:uiPriority w:val="10"/>
     <w:qFormat/>
     <w:rsid w:val="00BA3B38"/>
@@ -1044,10 +1565,10 @@
       <w:szCs w:val="56"/>
     </w:rPr>
   </w:style>
-  <w:style w:type="character" w:customStyle="1" w:styleId="TitleChar">
-    <w:name w:val="Title Char"/>
-    <w:basedOn w:val="DefaultParagraphFont"/>
-    <w:link w:val="Title"/>
+  <w:style w:type="character" w:customStyle="1" w:styleId="TtuloCar">
+    <w:name w:val="Título Car"/>
+    <w:basedOn w:val="Fuentedeprrafopredeter"/>
+    <w:link w:val="Ttulo"/>
     <w:uiPriority w:val="10"/>
     <w:rsid w:val="00BA3B38"/>
     <w:rPr>
@@ -1059,7 +1580,7 @@
       <w:szCs w:val="56"/>
     </w:rPr>
   </w:style>
-  <w:style w:type="paragraph" w:styleId="ListParagraph">
+  <w:style w:type="paragraph" w:styleId="Prrafodelista">
     <w:name w:val="List Paragraph"/>
     <w:basedOn w:val="Normal"/>
     <w:uiPriority w:val="34"/>

</xml_diff>

<commit_message>
Versión final de observaciones
</commit_message>
<xml_diff>
--- a/Docs/Observaciones-Lab 3.docx
+++ b/Docs/Observaciones-Lab 3.docx
@@ -194,7 +194,64 @@
           <w:rFonts w:ascii="Dax-Regular" w:hAnsi="Dax-Regular"/>
           <w:lang w:val="es-419"/>
         </w:rPr>
-        <w:t>View.py tiene como mecanismo de interacción un menú. Inicialmente se imprimen las opciones del menú con la función printMenu(). Luego se tiene un input donde se le pide al usuario que seleccione una opción para continuar. Posteriormente a partir de if y elifs se ejecuta la función requerida y se imprimen los resultados de esta como output.</w:t>
+        <w:t xml:space="preserve">View.py tiene como mecanismo de interacción un menú. Inicialmente se imprimen las opciones del menú con la función </w:t>
+      </w:r>
+      <w:proofErr w:type="spellStart"/>
+      <w:proofErr w:type="gramStart"/>
+      <w:r>
+        <w:rPr>
+          <w:rFonts w:ascii="Dax-Regular" w:hAnsi="Dax-Regular"/>
+          <w:lang w:val="es-419"/>
+        </w:rPr>
+        <w:t>printMenu</w:t>
+      </w:r>
+      <w:proofErr w:type="spellEnd"/>
+      <w:r>
+        <w:rPr>
+          <w:rFonts w:ascii="Dax-Regular" w:hAnsi="Dax-Regular"/>
+          <w:lang w:val="es-419"/>
+        </w:rPr>
+        <w:t>(</w:t>
+      </w:r>
+      <w:proofErr w:type="gramEnd"/>
+      <w:r>
+        <w:rPr>
+          <w:rFonts w:ascii="Dax-Regular" w:hAnsi="Dax-Regular"/>
+          <w:lang w:val="es-419"/>
+        </w:rPr>
+        <w:t xml:space="preserve">). Luego se tiene un input donde se le pide al usuario que seleccione una opción para continuar. Posteriormente a partir de </w:t>
+      </w:r>
+      <w:proofErr w:type="spellStart"/>
+      <w:r>
+        <w:rPr>
+          <w:rFonts w:ascii="Dax-Regular" w:hAnsi="Dax-Regular"/>
+          <w:lang w:val="es-419"/>
+        </w:rPr>
+        <w:t>if</w:t>
+      </w:r>
+      <w:proofErr w:type="spellEnd"/>
+      <w:r>
+        <w:rPr>
+          <w:rFonts w:ascii="Dax-Regular" w:hAnsi="Dax-Regular"/>
+          <w:lang w:val="es-419"/>
+        </w:rPr>
+        <w:t xml:space="preserve"> y </w:t>
+      </w:r>
+      <w:proofErr w:type="spellStart"/>
+      <w:r>
+        <w:rPr>
+          <w:rFonts w:ascii="Dax-Regular" w:hAnsi="Dax-Regular"/>
+          <w:lang w:val="es-419"/>
+        </w:rPr>
+        <w:t>elifs</w:t>
+      </w:r>
+      <w:proofErr w:type="spellEnd"/>
+      <w:r>
+        <w:rPr>
+          <w:rFonts w:ascii="Dax-Regular" w:hAnsi="Dax-Regular"/>
+          <w:lang w:val="es-419"/>
+        </w:rPr>
+        <w:t xml:space="preserve"> se ejecuta la función requerida y se imprimen los resultados de esta como output.</w:t>
       </w:r>
     </w:p>
     <w:p>
@@ -288,6 +345,7 @@
         </w:rPr>
         <w:t xml:space="preserve">¿Cómo se almacenan los datos de </w:t>
       </w:r>
+      <w:proofErr w:type="spellStart"/>
       <w:r>
         <w:rPr>
           <w:rFonts w:ascii="Dax-Regular" w:hAnsi="Dax-Regular"/>
@@ -297,6 +355,7 @@
         </w:rPr>
         <w:t>GoodReads</w:t>
       </w:r>
+      <w:proofErr w:type="spellEnd"/>
       <w:r>
         <w:rPr>
           <w:rFonts w:ascii="Dax-Regular" w:hAnsi="Dax-Regular"/>
@@ -337,7 +396,23 @@
           <w:rFonts w:ascii="Dax-Regular" w:hAnsi="Dax-Regular"/>
           <w:lang w:val="es-419"/>
         </w:rPr>
-        <w:t xml:space="preserve">En primer lugar, en model.py se importa una lista TAD y a partir de esta se define una función en la que se crea un catálogo vacío para almacenar la información. Este catalogo lo dividen en cuatro listas vacías distintas: </w:t>
+        <w:t xml:space="preserve">En primer lugar, en model.py se importa una lista TAD y a partir de esta se define una función en la que se crea un catálogo vacío para almacenar la información. Este </w:t>
+      </w:r>
+      <w:proofErr w:type="spellStart"/>
+      <w:r>
+        <w:rPr>
+          <w:rFonts w:ascii="Dax-Regular" w:hAnsi="Dax-Regular"/>
+          <w:lang w:val="es-419"/>
+        </w:rPr>
+        <w:t>catalogo</w:t>
+      </w:r>
+      <w:proofErr w:type="spellEnd"/>
+      <w:r>
+        <w:rPr>
+          <w:rFonts w:ascii="Dax-Regular" w:hAnsi="Dax-Regular"/>
+          <w:lang w:val="es-419"/>
+        </w:rPr>
+        <w:t xml:space="preserve"> lo dividen en cuatro listas vacías distintas: </w:t>
       </w:r>
       <w:r>
         <w:rPr>
@@ -479,8 +554,74 @@
           <w:lang w:val="es-419"/>
         </w:rPr>
         <w:lastRenderedPageBreak/>
-        <w:t xml:space="preserve">No se encuentran funciones que se comuniquen directamente entre view y model, esto se debe posiblemente a la arquitectura MVC implementada. Por este motivo en view encontramos funciones que se comunican con controller (del modo </w:t>
-      </w:r>
+        <w:t xml:space="preserve">No se encuentran funciones que se comuniquen directamente entre </w:t>
+      </w:r>
+      <w:proofErr w:type="spellStart"/>
+      <w:r>
+        <w:rPr>
+          <w:rFonts w:ascii="Dax-Regular" w:hAnsi="Dax-Regular"/>
+          <w:lang w:val="es-419"/>
+        </w:rPr>
+        <w:t>view</w:t>
+      </w:r>
+      <w:proofErr w:type="spellEnd"/>
+      <w:r>
+        <w:rPr>
+          <w:rFonts w:ascii="Dax-Regular" w:hAnsi="Dax-Regular"/>
+          <w:lang w:val="es-419"/>
+        </w:rPr>
+        <w:t xml:space="preserve"> y </w:t>
+      </w:r>
+      <w:proofErr w:type="spellStart"/>
+      <w:r>
+        <w:rPr>
+          <w:rFonts w:ascii="Dax-Regular" w:hAnsi="Dax-Regular"/>
+          <w:lang w:val="es-419"/>
+        </w:rPr>
+        <w:t>model</w:t>
+      </w:r>
+      <w:proofErr w:type="spellEnd"/>
+      <w:r>
+        <w:rPr>
+          <w:rFonts w:ascii="Dax-Regular" w:hAnsi="Dax-Regular"/>
+          <w:lang w:val="es-419"/>
+        </w:rPr>
+        <w:t xml:space="preserve">, esto se debe posiblemente a la arquitectura MVC implementada. Por este motivo en </w:t>
+      </w:r>
+      <w:proofErr w:type="spellStart"/>
+      <w:r>
+        <w:rPr>
+          <w:rFonts w:ascii="Dax-Regular" w:hAnsi="Dax-Regular"/>
+          <w:lang w:val="es-419"/>
+        </w:rPr>
+        <w:t>view</w:t>
+      </w:r>
+      <w:proofErr w:type="spellEnd"/>
+      <w:r>
+        <w:rPr>
+          <w:rFonts w:ascii="Dax-Regular" w:hAnsi="Dax-Regular"/>
+          <w:lang w:val="es-419"/>
+        </w:rPr>
+        <w:t xml:space="preserve"> encontramos funciones que se comunican con </w:t>
+      </w:r>
+      <w:proofErr w:type="spellStart"/>
+      <w:r>
+        <w:rPr>
+          <w:rFonts w:ascii="Dax-Regular" w:hAnsi="Dax-Regular"/>
+          <w:lang w:val="es-419"/>
+        </w:rPr>
+        <w:t>controller</w:t>
+      </w:r>
+      <w:proofErr w:type="spellEnd"/>
+      <w:r>
+        <w:rPr>
+          <w:rFonts w:ascii="Dax-Regular" w:hAnsi="Dax-Regular"/>
+          <w:lang w:val="es-419"/>
+        </w:rPr>
+        <w:t xml:space="preserve"> (del modo </w:t>
+      </w:r>
+      <w:proofErr w:type="spellStart"/>
+      <w:proofErr w:type="gramStart"/>
       <w:r>
         <w:rPr>
           <w:rFonts w:ascii="Dax-Regular" w:hAnsi="Dax-Regular"/>
@@ -488,15 +629,10 @@
           <w:iCs/>
           <w:lang w:val="es-419"/>
         </w:rPr>
-        <w:t>controller.funcion()</w:t>
-      </w:r>
-      <w:r>
-        <w:rPr>
-          <w:rFonts w:ascii="Dax-Regular" w:hAnsi="Dax-Regular"/>
-          <w:lang w:val="es-419"/>
-        </w:rPr>
-        <w:t xml:space="preserve">) y a su vez en controller funciones que se comunican con model (del modo </w:t>
-      </w:r>
+        <w:t>controller.funcion</w:t>
+      </w:r>
+      <w:proofErr w:type="spellEnd"/>
+      <w:proofErr w:type="gramEnd"/>
       <w:r>
         <w:rPr>
           <w:rFonts w:ascii="Dax-Regular" w:hAnsi="Dax-Regular"/>
@@ -504,8 +640,48 @@
           <w:iCs/>
           <w:lang w:val="es-419"/>
         </w:rPr>
+        <w:t>()</w:t>
+      </w:r>
+      <w:r>
+        <w:rPr>
+          <w:rFonts w:ascii="Dax-Regular" w:hAnsi="Dax-Regular"/>
+          <w:lang w:val="es-419"/>
+        </w:rPr>
+        <w:t xml:space="preserve">) y a su vez en </w:t>
+      </w:r>
+      <w:proofErr w:type="spellStart"/>
+      <w:r>
+        <w:rPr>
+          <w:rFonts w:ascii="Dax-Regular" w:hAnsi="Dax-Regular"/>
+          <w:lang w:val="es-419"/>
+        </w:rPr>
+        <w:t>controller</w:t>
+      </w:r>
+      <w:proofErr w:type="spellEnd"/>
+      <w:r>
+        <w:rPr>
+          <w:rFonts w:ascii="Dax-Regular" w:hAnsi="Dax-Regular"/>
+          <w:lang w:val="es-419"/>
+        </w:rPr>
+        <w:t xml:space="preserve"> funciones que se comunican con </w:t>
+      </w:r>
+      <w:proofErr w:type="spellStart"/>
+      <w:r>
+        <w:rPr>
+          <w:rFonts w:ascii="Dax-Regular" w:hAnsi="Dax-Regular"/>
+          <w:lang w:val="es-419"/>
+        </w:rPr>
         <w:t>model</w:t>
       </w:r>
+      <w:proofErr w:type="spellEnd"/>
+      <w:r>
+        <w:rPr>
+          <w:rFonts w:ascii="Dax-Regular" w:hAnsi="Dax-Regular"/>
+          <w:lang w:val="es-419"/>
+        </w:rPr>
+        <w:t xml:space="preserve"> (del modo </w:t>
+      </w:r>
+      <w:proofErr w:type="spellStart"/>
       <w:r>
         <w:rPr>
           <w:rFonts w:ascii="Dax-Regular" w:hAnsi="Dax-Regular"/>
@@ -513,7 +689,26 @@
           <w:iCs/>
           <w:lang w:val="es-419"/>
         </w:rPr>
-        <w:t>r.funcion()</w:t>
+        <w:t>model</w:t>
+      </w:r>
+      <w:r>
+        <w:rPr>
+          <w:rFonts w:ascii="Dax-Regular" w:hAnsi="Dax-Regular"/>
+          <w:i/>
+          <w:iCs/>
+          <w:lang w:val="es-419"/>
+        </w:rPr>
+        <w:t>r.funcion</w:t>
+      </w:r>
+      <w:proofErr w:type="spellEnd"/>
+      <w:r>
+        <w:rPr>
+          <w:rFonts w:ascii="Dax-Regular" w:hAnsi="Dax-Regular"/>
+          <w:i/>
+          <w:iCs/>
+          <w:lang w:val="es-419"/>
+        </w:rPr>
+        <w:t>()</w:t>
       </w:r>
       <w:r>
         <w:rPr>
@@ -559,59 +754,224 @@
           <w:rFonts w:ascii="Dax-Regular" w:hAnsi="Dax-Regular"/>
           <w:lang w:val="es-419"/>
         </w:rPr>
-        <w:t>Las listas se pueden crear de las siguientes maneras:</w:t>
-      </w:r>
-    </w:p>
-    <w:p>
-      <w:pPr>
-        <w:pStyle w:val="Prrafodelista"/>
-        <w:ind w:left="360"/>
-        <w:jc w:val="both"/>
-        <w:rPr>
-          <w:rFonts w:ascii="Dax-Regular" w:hAnsi="Dax-Regular"/>
-          <w:lang w:val="es-419"/>
-        </w:rPr>
-      </w:pPr>
-      <w:r>
-        <w:rPr>
-          <w:rFonts w:ascii="Dax-Regular" w:hAnsi="Dax-Regular"/>
-          <w:lang w:val="es-419"/>
-        </w:rPr>
-        <w:t>-</w:t>
-      </w:r>
-      <w:r>
-        <w:rPr>
-          <w:rFonts w:ascii="Dax-Regular" w:hAnsi="Dax-Regular"/>
-          <w:lang w:val="es-419"/>
-        </w:rPr>
-        <w:tab/>
-        <w:t>Se indica el nombre que va a adquirir la lista, se pone “:” y luego se ponen los elementos que esta va a tener. En caso de ser vacío se escribe “None” (ejemplo: “Book”: None)</w:t>
-      </w:r>
-    </w:p>
-    <w:p>
-      <w:pPr>
-        <w:pStyle w:val="Prrafodelista"/>
-        <w:ind w:left="360"/>
-        <w:jc w:val="both"/>
-        <w:rPr>
-          <w:rFonts w:ascii="Dax-Regular" w:hAnsi="Dax-Regular"/>
-          <w:lang w:val="es-419"/>
-        </w:rPr>
-      </w:pPr>
-      <w:r>
-        <w:rPr>
-          <w:rFonts w:ascii="Dax-Regular" w:hAnsi="Dax-Regular"/>
-          <w:lang w:val="es-419"/>
-        </w:rPr>
-        <w:t>-</w:t>
-      </w:r>
-      <w:r>
-        <w:rPr>
-          <w:rFonts w:ascii="Dax-Regular" w:hAnsi="Dax-Regular"/>
-          <w:lang w:val="es-419"/>
-        </w:rPr>
-        <w:tab/>
-        <w:t>Se usa el siguiente código: lt.newlist(), dentro de los paréntesis se indica lo que esta lista va a tener como elementos</w:t>
+        <w:t xml:space="preserve">En el archivo list.py se crea una lista a partir de la función </w:t>
+      </w:r>
+      <w:proofErr w:type="spellStart"/>
+      <w:r>
+        <w:rPr>
+          <w:rFonts w:ascii="Dax-Regular" w:hAnsi="Dax-Regular"/>
+          <w:lang w:val="es-419"/>
+        </w:rPr>
+        <w:t>newList</w:t>
+      </w:r>
+      <w:proofErr w:type="spellEnd"/>
+      <w:r>
+        <w:rPr>
+          <w:rFonts w:ascii="Dax-Regular" w:hAnsi="Dax-Regular"/>
+          <w:lang w:val="es-419"/>
+        </w:rPr>
+        <w:t xml:space="preserve">, en esta función se crea una lista vacía utilizando la función </w:t>
+      </w:r>
+      <w:proofErr w:type="spellStart"/>
+      <w:r>
+        <w:rPr>
+          <w:rFonts w:ascii="Dax-Regular" w:hAnsi="Dax-Regular"/>
+          <w:lang w:val="es-419"/>
+        </w:rPr>
+        <w:t>newList</w:t>
+      </w:r>
+      <w:proofErr w:type="spellEnd"/>
+      <w:r>
+        <w:rPr>
+          <w:rFonts w:ascii="Dax-Regular" w:hAnsi="Dax-Regular"/>
+          <w:lang w:val="es-419"/>
+        </w:rPr>
+        <w:t xml:space="preserve"> del archivo </w:t>
+      </w:r>
+      <w:proofErr w:type="spellStart"/>
+      <w:r>
+        <w:rPr>
+          <w:rFonts w:ascii="Dax-Regular" w:hAnsi="Dax-Regular"/>
+          <w:lang w:val="es-419"/>
+        </w:rPr>
+        <w:t>liststructure</w:t>
+      </w:r>
+      <w:proofErr w:type="spellEnd"/>
+      <w:r>
+        <w:rPr>
+          <w:rFonts w:ascii="Dax-Regular" w:hAnsi="Dax-Regular"/>
+          <w:lang w:val="es-419"/>
+        </w:rPr>
+        <w:t>. En esta función se requiere como parámetros</w:t>
+      </w:r>
+      <w:proofErr w:type="gramStart"/>
+      <w:r>
+        <w:rPr>
+          <w:rFonts w:ascii="Dax-Regular" w:hAnsi="Dax-Regular"/>
+          <w:lang w:val="es-419"/>
+        </w:rPr>
+        <w:t xml:space="preserve">: </w:t>
+      </w:r>
+      <w:r>
+        <w:rPr>
+          <w:rFonts w:ascii="Dax-Regular" w:hAnsi="Dax-Regular"/>
+          <w:lang w:val="es-419"/>
+        </w:rPr>
+        <w:t xml:space="preserve"> </w:t>
+      </w:r>
+      <w:r>
+        <w:rPr>
+          <w:rFonts w:ascii="Dax-Regular" w:hAnsi="Dax-Regular"/>
+          <w:lang w:val="es-419"/>
+        </w:rPr>
+        <w:t>“</w:t>
+      </w:r>
+      <w:proofErr w:type="spellStart"/>
+      <w:proofErr w:type="gramEnd"/>
+      <w:r>
+        <w:rPr>
+          <w:rFonts w:ascii="Dax-Regular" w:hAnsi="Dax-Regular"/>
+          <w:lang w:val="es-419"/>
+        </w:rPr>
+        <w:t>datastructure</w:t>
+      </w:r>
+      <w:proofErr w:type="spellEnd"/>
+      <w:r>
+        <w:rPr>
+          <w:rFonts w:ascii="Dax-Regular" w:hAnsi="Dax-Regular"/>
+          <w:lang w:val="es-419"/>
+        </w:rPr>
+        <w:t>” que corresponde al ti</w:t>
+      </w:r>
+      <w:r>
+        <w:rPr>
+          <w:rFonts w:ascii="Dax-Regular" w:hAnsi="Dax-Regular"/>
+          <w:lang w:val="es-419"/>
+        </w:rPr>
+        <w:t>po de estructura de datos a utiliza</w:t>
+      </w:r>
+      <w:r>
+        <w:rPr>
+          <w:rFonts w:ascii="Dax-Regular" w:hAnsi="Dax-Regular"/>
+          <w:lang w:val="es-419"/>
+        </w:rPr>
+        <w:t>r,</w:t>
+      </w:r>
+      <w:r>
+        <w:rPr>
+          <w:rFonts w:ascii="Dax-Regular" w:hAnsi="Dax-Regular"/>
+          <w:lang w:val="es-419"/>
+        </w:rPr>
+        <w:t xml:space="preserve"> </w:t>
+      </w:r>
+      <w:proofErr w:type="spellStart"/>
+      <w:r>
+        <w:rPr>
+          <w:rFonts w:ascii="Dax-Regular" w:hAnsi="Dax-Regular"/>
+          <w:lang w:val="es-419"/>
+        </w:rPr>
+        <w:t>cmpfunction</w:t>
+      </w:r>
+      <w:proofErr w:type="spellEnd"/>
+      <w:r>
+        <w:rPr>
+          <w:rFonts w:ascii="Dax-Regular" w:hAnsi="Dax-Regular"/>
+          <w:lang w:val="es-419"/>
+        </w:rPr>
+        <w:t xml:space="preserve"> que es una función de comparación, un Key, </w:t>
+      </w:r>
+      <w:r>
+        <w:rPr>
+          <w:rFonts w:ascii="Dax-Regular" w:hAnsi="Dax-Regular"/>
+          <w:lang w:val="es-419"/>
+        </w:rPr>
+        <w:t xml:space="preserve"> </w:t>
+      </w:r>
+      <w:proofErr w:type="spellStart"/>
+      <w:r>
+        <w:rPr>
+          <w:rFonts w:ascii="Dax-Regular" w:hAnsi="Dax-Regular"/>
+          <w:lang w:val="es-419"/>
+        </w:rPr>
+        <w:t>filename</w:t>
+      </w:r>
+      <w:proofErr w:type="spellEnd"/>
+      <w:r>
+        <w:rPr>
+          <w:rFonts w:ascii="Dax-Regular" w:hAnsi="Dax-Regular"/>
+          <w:lang w:val="es-419"/>
+        </w:rPr>
+        <w:t xml:space="preserve"> para</w:t>
+      </w:r>
+      <w:r>
+        <w:rPr>
+          <w:rFonts w:ascii="Dax-Regular" w:hAnsi="Dax-Regular"/>
+          <w:lang w:val="es-419"/>
+        </w:rPr>
+        <w:t xml:space="preserve"> crea</w:t>
+      </w:r>
+      <w:r>
+        <w:rPr>
+          <w:rFonts w:ascii="Dax-Regular" w:hAnsi="Dax-Regular"/>
+          <w:lang w:val="es-419"/>
+        </w:rPr>
+        <w:t>r</w:t>
+      </w:r>
+      <w:r>
+        <w:rPr>
+          <w:rFonts w:ascii="Dax-Regular" w:hAnsi="Dax-Regular"/>
+          <w:lang w:val="es-419"/>
+        </w:rPr>
+        <w:t xml:space="preserve"> una lista a partir</w:t>
+      </w:r>
+      <w:r>
+        <w:rPr>
+          <w:rFonts w:ascii="Dax-Regular" w:hAnsi="Dax-Regular"/>
+          <w:lang w:val="es-419"/>
+        </w:rPr>
+        <w:t xml:space="preserve"> </w:t>
+      </w:r>
+      <w:r>
+        <w:rPr>
+          <w:rFonts w:ascii="Dax-Regular" w:hAnsi="Dax-Regular"/>
+          <w:lang w:val="es-419"/>
+        </w:rPr>
+        <w:t xml:space="preserve">   de los elementos encontrados en el archivo</w:t>
+      </w:r>
+      <w:r>
+        <w:rPr>
+          <w:rFonts w:ascii="Dax-Regular" w:hAnsi="Dax-Regular"/>
+          <w:lang w:val="es-419"/>
+        </w:rPr>
+        <w:t xml:space="preserve"> y el  delimitar</w:t>
+      </w:r>
+      <w:r>
+        <w:rPr>
+          <w:rFonts w:ascii="Dax-Regular" w:hAnsi="Dax-Regular"/>
+          <w:lang w:val="es-419"/>
+        </w:rPr>
+        <w:t xml:space="preserve"> </w:t>
+      </w:r>
+      <w:r>
+        <w:rPr>
+          <w:rFonts w:ascii="Dax-Regular" w:hAnsi="Dax-Regular"/>
+          <w:lang w:val="es-419"/>
+        </w:rPr>
+        <w:t xml:space="preserve"> que es el valor que  se </w:t>
+      </w:r>
+      <w:r>
+        <w:rPr>
+          <w:rFonts w:ascii="Dax-Regular" w:hAnsi="Dax-Regular"/>
+          <w:lang w:val="es-419"/>
+        </w:rPr>
+        <w:t>utiliza  este valor para separar los campos</w:t>
+      </w:r>
+      <w:r>
+        <w:rPr>
+          <w:rFonts w:ascii="Dax-Regular" w:hAnsi="Dax-Regular"/>
+          <w:lang w:val="es-419"/>
+        </w:rPr>
+        <w:t xml:space="preserve"> del documento.</w:t>
       </w:r>
     </w:p>
     <w:p>
@@ -634,6 +994,7 @@
         </w:rPr>
         <w:t xml:space="preserve">¿Qué hace el parámetro </w:t>
       </w:r>
+      <w:proofErr w:type="spellStart"/>
       <w:r>
         <w:rPr>
           <w:rFonts w:ascii="Consolas" w:hAnsi="Consolas"/>
@@ -641,7 +1002,37 @@
           <w:iCs/>
           <w:lang w:val="es-419"/>
         </w:rPr>
-        <w:t xml:space="preserve">cmpfunction=None </w:t>
+        <w:t>cmpfunction</w:t>
+      </w:r>
+      <w:proofErr w:type="spellEnd"/>
+      <w:r>
+        <w:rPr>
+          <w:rFonts w:ascii="Consolas" w:hAnsi="Consolas"/>
+          <w:b/>
+          <w:iCs/>
+          <w:lang w:val="es-419"/>
+        </w:rPr>
+        <w:t>=</w:t>
+      </w:r>
+      <w:proofErr w:type="spellStart"/>
+      <w:r>
+        <w:rPr>
+          <w:rFonts w:ascii="Consolas" w:hAnsi="Consolas"/>
+          <w:b/>
+          <w:iCs/>
+          <w:lang w:val="es-419"/>
+        </w:rPr>
+        <w:t>None</w:t>
+      </w:r>
+      <w:proofErr w:type="spellEnd"/>
+      <w:r>
+        <w:rPr>
+          <w:rFonts w:ascii="Consolas" w:hAnsi="Consolas"/>
+          <w:b/>
+          <w:iCs/>
+          <w:lang w:val="es-419"/>
+        </w:rPr>
+        <w:t xml:space="preserve"> </w:t>
       </w:r>
       <w:r>
         <w:rPr>
@@ -650,6 +1041,8 @@
         </w:rPr>
         <w:t xml:space="preserve">en la función </w:t>
       </w:r>
+      <w:proofErr w:type="spellStart"/>
+      <w:proofErr w:type="gramStart"/>
       <w:r>
         <w:rPr>
           <w:rFonts w:ascii="Consolas" w:hAnsi="Consolas"/>
@@ -657,7 +1050,27 @@
           <w:bCs/>
           <w:lang w:val="es-419"/>
         </w:rPr>
-        <w:t>newList()</w:t>
+        <w:t>newList</w:t>
+      </w:r>
+      <w:proofErr w:type="spellEnd"/>
+      <w:r>
+        <w:rPr>
+          <w:rFonts w:ascii="Consolas" w:hAnsi="Consolas"/>
+          <w:b/>
+          <w:bCs/>
+          <w:lang w:val="es-419"/>
+        </w:rPr>
+        <w:t>(</w:t>
+      </w:r>
+      <w:proofErr w:type="gramEnd"/>
+      <w:r>
+        <w:rPr>
+          <w:rFonts w:ascii="Consolas" w:hAnsi="Consolas"/>
+          <w:b/>
+          <w:bCs/>
+          <w:lang w:val="es-419"/>
+        </w:rPr>
+        <w:t>)</w:t>
       </w:r>
       <w:r>
         <w:rPr>
@@ -684,27 +1097,74 @@
         </w:rPr>
         <w:t xml:space="preserve">En </w:t>
       </w:r>
-      <w:r>
-        <w:rPr>
-          <w:rFonts w:ascii="Dax-Regular" w:hAnsi="Dax-Regular"/>
-          <w:lang w:val="es-419"/>
-        </w:rPr>
-        <w:t xml:space="preserve">newlist el parámetro </w:t>
-      </w:r>
-      <w:r>
-        <w:rPr>
-          <w:rFonts w:ascii="Consolas" w:hAnsi="Consolas"/>
-          <w:iCs/>
-          <w:lang w:val="es-419"/>
-        </w:rPr>
-        <w:t>cmpfunction es donde se indica la f</w:t>
-      </w:r>
-      <w:r>
-        <w:rPr>
-          <w:rFonts w:ascii="Dax-Regular" w:hAnsi="Dax-Regular"/>
-          <w:lang w:val="es-419"/>
-        </w:rPr>
-        <w:t>unción utilizada para comparar los elementos de la lista. En este caso es = None por lo tanto se usa la función por defecto.</w:t>
+      <w:proofErr w:type="spellStart"/>
+      <w:r>
+        <w:rPr>
+          <w:rFonts w:ascii="Dax-Regular" w:hAnsi="Dax-Regular"/>
+          <w:lang w:val="es-419"/>
+        </w:rPr>
+        <w:t>newlist</w:t>
+      </w:r>
+      <w:proofErr w:type="spellEnd"/>
+      <w:r>
+        <w:rPr>
+          <w:rFonts w:ascii="Dax-Regular" w:hAnsi="Dax-Regular"/>
+          <w:lang w:val="es-419"/>
+        </w:rPr>
+        <w:t xml:space="preserve"> el parámetro </w:t>
+      </w:r>
+      <w:proofErr w:type="spellStart"/>
+      <w:r>
+        <w:rPr>
+          <w:rFonts w:ascii="Dax-Regular" w:hAnsi="Dax-Regular"/>
+          <w:lang w:val="es-419"/>
+        </w:rPr>
+        <w:t>cmpfunction</w:t>
+      </w:r>
+      <w:proofErr w:type="spellEnd"/>
+      <w:r>
+        <w:rPr>
+          <w:rFonts w:ascii="Dax-Regular" w:hAnsi="Dax-Regular"/>
+          <w:lang w:val="es-419"/>
+        </w:rPr>
+        <w:t xml:space="preserve"> es donde se indica la f</w:t>
+      </w:r>
+      <w:r>
+        <w:rPr>
+          <w:rFonts w:ascii="Dax-Regular" w:hAnsi="Dax-Regular"/>
+          <w:lang w:val="es-419"/>
+        </w:rPr>
+        <w:t>unción utilizada para comparar los elementos de la</w:t>
+      </w:r>
+      <w:r>
+        <w:rPr>
+          <w:rFonts w:ascii="Dax-Regular" w:hAnsi="Dax-Regular"/>
+          <w:lang w:val="es-419"/>
+        </w:rPr>
+        <w:t>TAD</w:t>
+      </w:r>
+      <w:r>
+        <w:rPr>
+          <w:rFonts w:ascii="Dax-Regular" w:hAnsi="Dax-Regular"/>
+          <w:lang w:val="es-419"/>
+        </w:rPr>
+        <w:t xml:space="preserve"> lista. En este caso es = </w:t>
+      </w:r>
+      <w:proofErr w:type="spellStart"/>
+      <w:r>
+        <w:rPr>
+          <w:rFonts w:ascii="Dax-Regular" w:hAnsi="Dax-Regular"/>
+          <w:lang w:val="es-419"/>
+        </w:rPr>
+        <w:t>None</w:t>
+      </w:r>
+      <w:proofErr w:type="spellEnd"/>
+      <w:r>
+        <w:rPr>
+          <w:rFonts w:ascii="Dax-Regular" w:hAnsi="Dax-Regular"/>
+          <w:lang w:val="es-419"/>
+        </w:rPr>
+        <w:t xml:space="preserve"> por lo tanto se usa la función por defecto.</w:t>
       </w:r>
     </w:p>
     <w:p>
@@ -736,8 +1196,26 @@
           <w:rFonts w:ascii="Dax-Regular" w:hAnsi="Dax-Regular"/>
           <w:lang w:val="es-419"/>
         </w:rPr>
-        <w:t xml:space="preserve">¿Qué hace la funció </w:t>
-      </w:r>
+        <w:t xml:space="preserve">¿Qué hace la </w:t>
+      </w:r>
+      <w:proofErr w:type="spellStart"/>
+      <w:r>
+        <w:rPr>
+          <w:rFonts w:ascii="Dax-Regular" w:hAnsi="Dax-Regular"/>
+          <w:lang w:val="es-419"/>
+        </w:rPr>
+        <w:t>funció</w:t>
+      </w:r>
+      <w:proofErr w:type="spellEnd"/>
+      <w:r>
+        <w:rPr>
+          <w:rFonts w:ascii="Dax-Regular" w:hAnsi="Dax-Regular"/>
+          <w:lang w:val="es-419"/>
+        </w:rPr>
+        <w:t xml:space="preserve"> </w:t>
+      </w:r>
+      <w:proofErr w:type="spellStart"/>
+      <w:proofErr w:type="gramStart"/>
       <w:r>
         <w:rPr>
           <w:rFonts w:ascii="Consolas" w:hAnsi="Consolas"/>
@@ -745,7 +1223,27 @@
           <w:iCs/>
           <w:lang w:val="es-419"/>
         </w:rPr>
-        <w:t>addLast()</w:t>
+        <w:t>addLast</w:t>
+      </w:r>
+      <w:proofErr w:type="spellEnd"/>
+      <w:r>
+        <w:rPr>
+          <w:rFonts w:ascii="Consolas" w:hAnsi="Consolas"/>
+          <w:b/>
+          <w:iCs/>
+          <w:lang w:val="es-419"/>
+        </w:rPr>
+        <w:t>(</w:t>
+      </w:r>
+      <w:proofErr w:type="gramEnd"/>
+      <w:r>
+        <w:rPr>
+          <w:rFonts w:ascii="Consolas" w:hAnsi="Consolas"/>
+          <w:b/>
+          <w:iCs/>
+          <w:lang w:val="es-419"/>
+        </w:rPr>
+        <w:t>)</w:t>
       </w:r>
       <w:r>
         <w:rPr>
@@ -770,7 +1268,25 @@
           <w:rFonts w:ascii="Dax-Regular" w:hAnsi="Dax-Regular"/>
           <w:lang w:val="es-419"/>
         </w:rPr>
-        <w:t>Este adiciona el elemento indicado en la última posición de la lista. Este elemento puede ser de cualquier tipo (lista, variable, diccionario,etc)</w:t>
+        <w:t xml:space="preserve">Este adiciona el elemento indicado en la última posición de la lista. Este elemento puede ser de cualquier tipo (lista, variable, </w:t>
+      </w:r>
+      <w:proofErr w:type="spellStart"/>
+      <w:proofErr w:type="gramStart"/>
+      <w:r>
+        <w:rPr>
+          <w:rFonts w:ascii="Dax-Regular" w:hAnsi="Dax-Regular"/>
+          <w:lang w:val="es-419"/>
+        </w:rPr>
+        <w:t>diccionario,etc</w:t>
+      </w:r>
+      <w:proofErr w:type="spellEnd"/>
+      <w:proofErr w:type="gramEnd"/>
+      <w:r>
+        <w:rPr>
+          <w:rFonts w:ascii="Dax-Regular" w:hAnsi="Dax-Regular"/>
+          <w:lang w:val="es-419"/>
+        </w:rPr>
+        <w:t>)</w:t>
       </w:r>
     </w:p>
     <w:p>
@@ -804,6 +1320,8 @@
         </w:rPr>
         <w:t xml:space="preserve">¿Qué hace la función </w:t>
       </w:r>
+      <w:proofErr w:type="spellStart"/>
+      <w:proofErr w:type="gramStart"/>
       <w:r>
         <w:rPr>
           <w:rFonts w:ascii="Consolas" w:hAnsi="Consolas"/>
@@ -811,7 +1329,27 @@
           <w:iCs/>
           <w:lang w:val="es-419"/>
         </w:rPr>
-        <w:t>getElement()</w:t>
+        <w:t>getElement</w:t>
+      </w:r>
+      <w:proofErr w:type="spellEnd"/>
+      <w:r>
+        <w:rPr>
+          <w:rFonts w:ascii="Consolas" w:hAnsi="Consolas"/>
+          <w:b/>
+          <w:iCs/>
+          <w:lang w:val="es-419"/>
+        </w:rPr>
+        <w:t>(</w:t>
+      </w:r>
+      <w:proofErr w:type="gramEnd"/>
+      <w:r>
+        <w:rPr>
+          <w:rFonts w:ascii="Consolas" w:hAnsi="Consolas"/>
+          <w:b/>
+          <w:iCs/>
+          <w:lang w:val="es-419"/>
+        </w:rPr>
+        <w:t>)</w:t>
       </w:r>
       <w:r>
         <w:rPr>
@@ -884,6 +1422,8 @@
         </w:rPr>
         <w:t xml:space="preserve">¿Qué hace la función </w:t>
       </w:r>
+      <w:proofErr w:type="spellStart"/>
+      <w:proofErr w:type="gramStart"/>
       <w:r>
         <w:rPr>
           <w:rFonts w:ascii="Consolas" w:hAnsi="Consolas"/>
@@ -891,7 +1431,27 @@
           <w:iCs/>
           <w:lang w:val="es-419"/>
         </w:rPr>
-        <w:t>subList()</w:t>
+        <w:t>subList</w:t>
+      </w:r>
+      <w:proofErr w:type="spellEnd"/>
+      <w:r>
+        <w:rPr>
+          <w:rFonts w:ascii="Consolas" w:hAnsi="Consolas"/>
+          <w:b/>
+          <w:iCs/>
+          <w:lang w:val="es-419"/>
+        </w:rPr>
+        <w:t>(</w:t>
+      </w:r>
+      <w:proofErr w:type="gramEnd"/>
+      <w:r>
+        <w:rPr>
+          <w:rFonts w:ascii="Consolas" w:hAnsi="Consolas"/>
+          <w:b/>
+          <w:iCs/>
+          <w:lang w:val="es-419"/>
+        </w:rPr>
+        <w:t>)</w:t>
       </w:r>
       <w:r>
         <w:rPr>
@@ -973,7 +1533,27 @@
           <w:bCs/>
           <w:lang w:val="es-419"/>
         </w:rPr>
-        <w:t>“SINGLE_LINKED”</w:t>
+        <w:t>“</w:t>
+      </w:r>
+      <w:proofErr w:type="gramStart"/>
+      <w:r>
+        <w:rPr>
+          <w:rFonts w:ascii="Consolas" w:hAnsi="Consolas"/>
+          <w:b/>
+          <w:bCs/>
+          <w:lang w:val="es-419"/>
+        </w:rPr>
+        <w:t>SINGLE</w:t>
+      </w:r>
+      <w:proofErr w:type="gramEnd"/>
+      <w:r>
+        <w:rPr>
+          <w:rFonts w:ascii="Consolas" w:hAnsi="Consolas"/>
+          <w:b/>
+          <w:bCs/>
+          <w:lang w:val="es-419"/>
+        </w:rPr>
+        <w:t>_LINKED”</w:t>
       </w:r>
       <w:r>
         <w:rPr>

</xml_diff>